<commit_message>
add 02 Node Module System upto -> 4) Loading a Modules
</commit_message>
<xml_diff>
--- a/Programming with Mosh/Node.js The Complete Guide to Build RESTful API/01 Getting Started/01 Getting Started.docx
+++ b/Programming with Mosh/Node.js The Complete Guide to Build RESTful API/01 Getting Started/01 Getting Started.docx
@@ -311,26 +311,16 @@
           <w:color w:val="FF0000"/>
           <w:u w:val="single"/>
         </w:rPr>
-        <w:t xml:space="preserve">2) </w:t>
-      </w:r>
-      <w:bookmarkStart w:id="0" w:name="_GoBack"/>
+        <w:t>2) Node Archite</w:t>
+      </w:r>
       <w:r>
         <w:rPr>
           <w:b/>
           <w:color w:val="FF0000"/>
           <w:u w:val="single"/>
         </w:rPr>
-        <w:t>Node Archite</w:t>
-      </w:r>
-      <w:r>
-        <w:rPr>
-          <w:b/>
-          <w:color w:val="FF0000"/>
-          <w:u w:val="single"/>
-        </w:rPr>
         <w:t>cture</w:t>
       </w:r>
-      <w:bookmarkEnd w:id="0"/>
       <w:r>
         <w:t>:</w:t>
       </w:r>
@@ -665,6 +655,7 @@
       <w:r>
         <w:rPr>
           <w:b/>
+          <w:color w:val="FF0000"/>
           <w:u w:val="single"/>
         </w:rPr>
         <w:t>3) How Node works</w:t>
@@ -680,6 +671,915 @@
       <w:r>
         <w:t xml:space="preserve">Node </w:t>
       </w:r>
+      <w:r>
+        <w:t>application</w:t>
+      </w:r>
+      <w:r>
+        <w:t xml:space="preserve">s are highly-scalable </w:t>
+      </w:r>
+      <w:r>
+        <w:t xml:space="preserve">because of the non-blocking or asynchronous nature of node. </w:t>
+      </w:r>
+    </w:p>
+    <w:p>
+      <w:pPr>
+        <w:spacing w:after="0" w:line="0" w:lineRule="atLeast"/>
+      </w:pPr>
+    </w:p>
+    <w:p>
+      <w:pPr>
+        <w:spacing w:after="0" w:line="0" w:lineRule="atLeast"/>
+      </w:pPr>
+      <w:r>
+        <w:t>JavaScript is asynchronous in nature and so is Node. Asynchronous programming is a design pattern which ensures the non-blocking code execution.</w:t>
+      </w:r>
+    </w:p>
+    <w:p>
+      <w:pPr>
+        <w:spacing w:after="0" w:line="0" w:lineRule="atLeast"/>
+      </w:pPr>
+    </w:p>
+    <w:p>
+      <w:pPr>
+        <w:spacing w:after="0" w:line="0" w:lineRule="atLeast"/>
+      </w:pPr>
+      <w:r>
+        <w:t>Non-blocking code do not prevent the execution of piece of code. In general, if we execute in Synchronous manner i.e. one after another, we unnecessarily stop the execution of those code which is not depended on the one you are executing.</w:t>
+      </w:r>
+    </w:p>
+    <w:p>
+      <w:pPr>
+        <w:spacing w:after="0" w:line="0" w:lineRule="atLeast"/>
+      </w:pPr>
+    </w:p>
+    <w:p>
+      <w:pPr>
+        <w:spacing w:after="0" w:line="0" w:lineRule="atLeast"/>
+      </w:pPr>
+      <w:r>
+        <w:t>Asynchronous does exactly opposite, asynchronous code executes without having any dependency and no order. This improves the system efficiency and throughput.</w:t>
+      </w:r>
+    </w:p>
+    <w:p>
+      <w:pPr>
+        <w:spacing w:after="0" w:line="0" w:lineRule="atLeast"/>
+      </w:pPr>
+      <w:r>
+        <w:lastRenderedPageBreak/>
+        <w:t>Asynchronous programming is great for faster execution of programs but it comes with price. That’s right, it’s difficult to program and most of the time we end up having callback hell scenario.</w:t>
+      </w:r>
+    </w:p>
+    <w:p>
+      <w:pPr>
+        <w:spacing w:after="0" w:line="0" w:lineRule="atLeast"/>
+      </w:pPr>
+    </w:p>
+    <w:p>
+      <w:pPr>
+        <w:spacing w:after="0" w:line="0" w:lineRule="atLeast"/>
+      </w:pPr>
+      <w:r>
+        <w:t xml:space="preserve">In </w:t>
+      </w:r>
+      <w:r>
+        <w:t xml:space="preserve">Node a single thread is used to handle multiple request. </w:t>
+      </w:r>
+    </w:p>
+    <w:p>
+      <w:pPr>
+        <w:spacing w:after="0" w:line="0" w:lineRule="atLeast"/>
+      </w:pPr>
+    </w:p>
+    <w:p>
+      <w:pPr>
+        <w:spacing w:after="0" w:line="0" w:lineRule="atLeast"/>
+      </w:pPr>
+      <w:r>
+        <w:rPr>
+          <w:noProof/>
+        </w:rPr>
+        <w:drawing>
+          <wp:inline distT="0" distB="0" distL="0" distR="0" wp14:anchorId="7D6FAB47" wp14:editId="261D6B21">
+            <wp:extent cx="5943600" cy="3267075"/>
+            <wp:effectExtent l="0" t="0" r="0" b="9525"/>
+            <wp:docPr id="3" name="Picture 3"/>
+            <wp:cNvGraphicFramePr>
+              <a:graphicFrameLocks xmlns:a="http://schemas.openxmlformats.org/drawingml/2006/main" noChangeAspect="1"/>
+            </wp:cNvGraphicFramePr>
+            <a:graphic xmlns:a="http://schemas.openxmlformats.org/drawingml/2006/main">
+              <a:graphicData uri="http://schemas.openxmlformats.org/drawingml/2006/picture">
+                <pic:pic xmlns:pic="http://schemas.openxmlformats.org/drawingml/2006/picture">
+                  <pic:nvPicPr>
+                    <pic:cNvPr id="0" name="Picture 1"/>
+                    <pic:cNvPicPr>
+                      <a:picLocks noChangeAspect="1" noChangeArrowheads="1"/>
+                    </pic:cNvPicPr>
+                  </pic:nvPicPr>
+                  <pic:blipFill>
+                    <a:blip r:embed="rId7">
+                      <a:extLst>
+                        <a:ext uri="{28A0092B-C50C-407E-A947-70E740481C1C}">
+                          <a14:useLocalDpi xmlns:a14="http://schemas.microsoft.com/office/drawing/2010/main" val="0"/>
+                        </a:ext>
+                      </a:extLst>
+                    </a:blip>
+                    <a:srcRect/>
+                    <a:stretch>
+                      <a:fillRect/>
+                    </a:stretch>
+                  </pic:blipFill>
+                  <pic:spPr bwMode="auto">
+                    <a:xfrm>
+                      <a:off x="0" y="0"/>
+                      <a:ext cx="5943600" cy="3267075"/>
+                    </a:xfrm>
+                    <a:prstGeom prst="rect">
+                      <a:avLst/>
+                    </a:prstGeom>
+                    <a:noFill/>
+                    <a:ln>
+                      <a:noFill/>
+                    </a:ln>
+                  </pic:spPr>
+                </pic:pic>
+              </a:graphicData>
+            </a:graphic>
+          </wp:inline>
+        </w:drawing>
+      </w:r>
+    </w:p>
+    <w:p>
+      <w:pPr>
+        <w:spacing w:after="0" w:line="0" w:lineRule="atLeast"/>
+      </w:pPr>
+    </w:p>
+    <w:p>
+      <w:pPr>
+        <w:spacing w:after="0" w:line="0" w:lineRule="atLeast"/>
+      </w:pPr>
+      <w:r>
+        <w:t>When we request</w:t>
+      </w:r>
+      <w:r>
+        <w:t>,</w:t>
+      </w:r>
+      <w:r>
+        <w:t xml:space="preserve"> </w:t>
+      </w:r>
+      <w:r>
+        <w:t>the</w:t>
+      </w:r>
+      <w:r>
+        <w:t xml:space="preserve"> single thread </w:t>
+      </w:r>
+      <w:r>
+        <w:t xml:space="preserve">is used to handle the </w:t>
+      </w:r>
+      <w:r>
+        <w:t xml:space="preserve">request. If we need to query a database our thread does not have to wait </w:t>
+      </w:r>
+      <w:r>
+        <w:t>for the database for return the data. While the database is executing the query that thread will be use to serve another client.</w:t>
+      </w:r>
+    </w:p>
+    <w:p>
+      <w:pPr>
+        <w:spacing w:after="0" w:line="0" w:lineRule="atLeast"/>
+      </w:pPr>
+    </w:p>
+    <w:p>
+      <w:pPr>
+        <w:spacing w:after="0" w:line="0" w:lineRule="atLeast"/>
+      </w:pPr>
+      <w:r>
+        <w:t xml:space="preserve">When the database preparing the </w:t>
+      </w:r>
+      <w:r>
+        <w:t>result,</w:t>
+      </w:r>
+      <w:r>
+        <w:t xml:space="preserve"> it </w:t>
+      </w:r>
+      <w:r>
+        <w:t>puts</w:t>
+      </w:r>
+      <w:r>
+        <w:t xml:space="preserve"> a message what we call an </w:t>
+      </w:r>
+      <w:r>
+        <w:t>"</w:t>
+      </w:r>
+      <w:r>
+        <w:t>Event Queue</w:t>
+      </w:r>
+      <w:r>
+        <w:t>"</w:t>
+      </w:r>
+      <w:r>
+        <w:t xml:space="preserve">. Node is continuously monitoring the queue in the background. When </w:t>
+      </w:r>
+      <w:r>
+        <w:t>we find an event in this queue, it will take it out and process it.</w:t>
+      </w:r>
+      <w:r>
+        <w:t xml:space="preserve"> </w:t>
+      </w:r>
+      <w:r>
+        <w:t>This kind of architecture makes node ideal for building application that include a lot of desk or network access.</w:t>
+      </w:r>
+    </w:p>
+    <w:p>
+      <w:pPr>
+        <w:spacing w:after="0" w:line="0" w:lineRule="atLeast"/>
+      </w:pPr>
+    </w:p>
+    <w:p>
+      <w:pPr>
+        <w:spacing w:after="0" w:line="0" w:lineRule="atLeast"/>
+      </w:pPr>
+      <w:r>
+        <w:rPr>
+          <w:noProof/>
+        </w:rPr>
+        <w:drawing>
+          <wp:inline distT="0" distB="0" distL="0" distR="0" wp14:anchorId="3B000D15" wp14:editId="2B27AAFF">
+            <wp:extent cx="5353050" cy="2362200"/>
+            <wp:effectExtent l="0" t="0" r="0" b="0"/>
+            <wp:docPr id="5" name="Picture 5"/>
+            <wp:cNvGraphicFramePr>
+              <a:graphicFrameLocks xmlns:a="http://schemas.openxmlformats.org/drawingml/2006/main" noChangeAspect="1"/>
+            </wp:cNvGraphicFramePr>
+            <a:graphic xmlns:a="http://schemas.openxmlformats.org/drawingml/2006/main">
+              <a:graphicData uri="http://schemas.openxmlformats.org/drawingml/2006/picture">
+                <pic:pic xmlns:pic="http://schemas.openxmlformats.org/drawingml/2006/picture">
+                  <pic:nvPicPr>
+                    <pic:cNvPr id="0" name="Picture 3"/>
+                    <pic:cNvPicPr>
+                      <a:picLocks noChangeAspect="1" noChangeArrowheads="1"/>
+                    </pic:cNvPicPr>
+                  </pic:nvPicPr>
+                  <pic:blipFill>
+                    <a:blip r:embed="rId8">
+                      <a:extLst>
+                        <a:ext uri="{28A0092B-C50C-407E-A947-70E740481C1C}">
+                          <a14:useLocalDpi xmlns:a14="http://schemas.microsoft.com/office/drawing/2010/main" val="0"/>
+                        </a:ext>
+                      </a:extLst>
+                    </a:blip>
+                    <a:srcRect/>
+                    <a:stretch>
+                      <a:fillRect/>
+                    </a:stretch>
+                  </pic:blipFill>
+                  <pic:spPr bwMode="auto">
+                    <a:xfrm>
+                      <a:off x="0" y="0"/>
+                      <a:ext cx="5353050" cy="2362200"/>
+                    </a:xfrm>
+                    <a:prstGeom prst="rect">
+                      <a:avLst/>
+                    </a:prstGeom>
+                    <a:noFill/>
+                    <a:ln>
+                      <a:noFill/>
+                    </a:ln>
+                  </pic:spPr>
+                </pic:pic>
+              </a:graphicData>
+            </a:graphic>
+          </wp:inline>
+        </w:drawing>
+      </w:r>
+    </w:p>
+    <w:p>
+      <w:pPr>
+        <w:spacing w:after="0" w:line="0" w:lineRule="atLeast"/>
+        <w:rPr>
+          <w:b/>
+          <w:color w:val="FF0000"/>
+          <w:u w:val="single"/>
+        </w:rPr>
+      </w:pPr>
+      <w:r>
+        <w:rPr>
+          <w:b/>
+          <w:color w:val="FF0000"/>
+          <w:u w:val="single"/>
+        </w:rPr>
+        <w:lastRenderedPageBreak/>
+        <w:t>4)</w:t>
+      </w:r>
+      <w:r>
+        <w:rPr>
+          <w:b/>
+          <w:color w:val="FF0000"/>
+          <w:u w:val="single"/>
+        </w:rPr>
+        <w:t xml:space="preserve"> Install Node</w:t>
+      </w:r>
+      <w:r>
+        <w:t>:</w:t>
+      </w:r>
+    </w:p>
+    <w:p>
+      <w:pPr>
+        <w:spacing w:after="0" w:line="0" w:lineRule="atLeast"/>
+      </w:pPr>
+      <w:r>
+        <w:t>For working with Node first we have to install Node in our machine. For this we have to do the following thing.</w:t>
+      </w:r>
+    </w:p>
+    <w:p>
+      <w:pPr>
+        <w:spacing w:after="0" w:line="0" w:lineRule="atLeast"/>
+      </w:pPr>
+    </w:p>
+    <w:p>
+      <w:pPr>
+        <w:pStyle w:val="ListParagraph"/>
+        <w:numPr>
+          <w:ilvl w:val="0"/>
+          <w:numId w:val="6"/>
+        </w:numPr>
+        <w:spacing w:after="0" w:line="0" w:lineRule="atLeast"/>
+      </w:pPr>
+      <w:r>
+        <w:t xml:space="preserve">Go to </w:t>
+      </w:r>
+      <w:hyperlink r:id="rId9" w:history="1">
+        <w:r>
+          <w:rPr>
+            <w:rStyle w:val="Hyperlink"/>
+          </w:rPr>
+          <w:t>https://nodejs.org/en/</w:t>
+        </w:r>
+      </w:hyperlink>
+    </w:p>
+    <w:p>
+      <w:pPr>
+        <w:pStyle w:val="ListParagraph"/>
+        <w:numPr>
+          <w:ilvl w:val="0"/>
+          <w:numId w:val="6"/>
+        </w:numPr>
+        <w:spacing w:after="0" w:line="0" w:lineRule="atLeast"/>
+      </w:pPr>
+      <w:r>
+        <w:t>Download the LTS node version</w:t>
+      </w:r>
+    </w:p>
+    <w:p>
+      <w:pPr>
+        <w:pStyle w:val="ListParagraph"/>
+        <w:numPr>
+          <w:ilvl w:val="0"/>
+          <w:numId w:val="6"/>
+        </w:numPr>
+        <w:spacing w:after="0" w:line="0" w:lineRule="atLeast"/>
+      </w:pPr>
+      <w:r>
+        <w:t>Install Node in machine</w:t>
+      </w:r>
+    </w:p>
+    <w:p>
+      <w:pPr>
+        <w:pStyle w:val="ListParagraph"/>
+        <w:numPr>
+          <w:ilvl w:val="0"/>
+          <w:numId w:val="6"/>
+        </w:numPr>
+        <w:spacing w:after="0" w:line="0" w:lineRule="atLeast"/>
+      </w:pPr>
+      <w:r>
+        <w:t xml:space="preserve">After installation check node version </w:t>
+      </w:r>
+      <w:r>
+        <w:t>"</w:t>
+      </w:r>
+      <w:r>
+        <w:t>node --version</w:t>
+      </w:r>
+      <w:r>
+        <w:t>"</w:t>
+      </w:r>
+    </w:p>
+    <w:p>
+      <w:pPr>
+        <w:spacing w:after="0" w:line="0" w:lineRule="atLeast"/>
+        <w:rPr>
+          <w:b/>
+          <w:color w:val="FF0000"/>
+          <w:u w:val="single"/>
+        </w:rPr>
+      </w:pPr>
+    </w:p>
+    <w:p>
+      <w:pPr>
+        <w:spacing w:after="0" w:line="0" w:lineRule="atLeast"/>
+      </w:pPr>
+      <w:r>
+        <w:rPr>
+          <w:b/>
+          <w:color w:val="FF0000"/>
+          <w:u w:val="single"/>
+        </w:rPr>
+        <w:t xml:space="preserve">5) </w:t>
+      </w:r>
+      <w:r>
+        <w:rPr>
+          <w:b/>
+          <w:color w:val="FF0000"/>
+          <w:u w:val="single"/>
+        </w:rPr>
+        <w:t>First Node Program</w:t>
+      </w:r>
+      <w:r>
+        <w:t>:</w:t>
+      </w:r>
+    </w:p>
+    <w:p>
+      <w:pPr>
+        <w:spacing w:after="0" w:line="0" w:lineRule="atLeast"/>
+      </w:pPr>
+      <w:r>
+        <w:t xml:space="preserve">After install node in our machine the environment is ready and now to run node </w:t>
+      </w:r>
+      <w:r>
+        <w:t>program,</w:t>
+      </w:r>
+      <w:r>
+        <w:t xml:space="preserve"> we have to do the following thing.</w:t>
+      </w:r>
+    </w:p>
+    <w:p>
+      <w:pPr>
+        <w:spacing w:after="0" w:line="0" w:lineRule="atLeast"/>
+      </w:pPr>
+    </w:p>
+    <w:p>
+      <w:pPr>
+        <w:pStyle w:val="ListParagraph"/>
+        <w:numPr>
+          <w:ilvl w:val="0"/>
+          <w:numId w:val="7"/>
+        </w:numPr>
+        <w:spacing w:after="0" w:line="0" w:lineRule="atLeast"/>
+      </w:pPr>
+      <w:r>
+        <w:t>Create a directory (node-practice) in desktop</w:t>
+      </w:r>
+      <w:r>
+        <w:t xml:space="preserve"> and go to the directory</w:t>
+      </w:r>
+    </w:p>
+    <w:p>
+      <w:pPr>
+        <w:pStyle w:val="ListParagraph"/>
+        <w:spacing w:after="0" w:line="0" w:lineRule="atLeast"/>
+      </w:pPr>
+      <w:r>
+        <w:rPr>
+          <w:noProof/>
+        </w:rPr>
+        <w:drawing>
+          <wp:inline distT="0" distB="0" distL="0" distR="0" wp14:anchorId="6C867280" wp14:editId="2CE27671">
+            <wp:extent cx="3514725" cy="1228725"/>
+            <wp:effectExtent l="19050" t="19050" r="28575" b="28575"/>
+            <wp:docPr id="4" name="Picture 4"/>
+            <wp:cNvGraphicFramePr>
+              <a:graphicFrameLocks xmlns:a="http://schemas.openxmlformats.org/drawingml/2006/main" noChangeAspect="1"/>
+            </wp:cNvGraphicFramePr>
+            <a:graphic xmlns:a="http://schemas.openxmlformats.org/drawingml/2006/main">
+              <a:graphicData uri="http://schemas.openxmlformats.org/drawingml/2006/picture">
+                <pic:pic xmlns:pic="http://schemas.openxmlformats.org/drawingml/2006/picture">
+                  <pic:nvPicPr>
+                    <pic:cNvPr id="0" name="Picture 1"/>
+                    <pic:cNvPicPr>
+                      <a:picLocks noChangeAspect="1" noChangeArrowheads="1"/>
+                    </pic:cNvPicPr>
+                  </pic:nvPicPr>
+                  <pic:blipFill>
+                    <a:blip r:embed="rId10">
+                      <a:extLst>
+                        <a:ext uri="{28A0092B-C50C-407E-A947-70E740481C1C}">
+                          <a14:useLocalDpi xmlns:a14="http://schemas.microsoft.com/office/drawing/2010/main" val="0"/>
+                        </a:ext>
+                      </a:extLst>
+                    </a:blip>
+                    <a:srcRect/>
+                    <a:stretch>
+                      <a:fillRect/>
+                    </a:stretch>
+                  </pic:blipFill>
+                  <pic:spPr bwMode="auto">
+                    <a:xfrm>
+                      <a:off x="0" y="0"/>
+                      <a:ext cx="3514725" cy="1228725"/>
+                    </a:xfrm>
+                    <a:prstGeom prst="rect">
+                      <a:avLst/>
+                    </a:prstGeom>
+                    <a:noFill/>
+                    <a:ln w="12700">
+                      <a:solidFill>
+                        <a:srgbClr val="FF0000"/>
+                      </a:solidFill>
+                    </a:ln>
+                  </pic:spPr>
+                </pic:pic>
+              </a:graphicData>
+            </a:graphic>
+          </wp:inline>
+        </w:drawing>
+      </w:r>
+      <w:r>
+        <w:t>.</w:t>
+      </w:r>
+    </w:p>
+    <w:p>
+      <w:pPr>
+        <w:spacing w:after="0" w:line="0" w:lineRule="atLeast"/>
+        <w:ind w:left="720"/>
+      </w:pPr>
+    </w:p>
+    <w:p>
+      <w:pPr>
+        <w:pStyle w:val="ListParagraph"/>
+        <w:numPr>
+          <w:ilvl w:val="0"/>
+          <w:numId w:val="7"/>
+        </w:numPr>
+        <w:spacing w:after="0" w:line="0" w:lineRule="atLeast"/>
+      </w:pPr>
+      <w:r>
+        <w:t xml:space="preserve">Open the </w:t>
+      </w:r>
+      <w:r>
+        <w:t xml:space="preserve">directory in </w:t>
+      </w:r>
+      <w:r>
+        <w:t>"Visual Studio Code"</w:t>
+      </w:r>
+      <w:r>
+        <w:t xml:space="preserve"> and create a file name </w:t>
+      </w:r>
+      <w:r>
+        <w:t>"</w:t>
+      </w:r>
+      <w:r>
+        <w:t>app.js</w:t>
+      </w:r>
+      <w:r>
+        <w:t>"</w:t>
+      </w:r>
+      <w:r>
+        <w:t>.</w:t>
+      </w:r>
+    </w:p>
+    <w:p>
+      <w:pPr>
+        <w:shd w:val="clear" w:color="auto" w:fill="1F2430"/>
+        <w:spacing w:after="0" w:line="330" w:lineRule="atLeast"/>
+        <w:ind w:left="720"/>
+        <w:rPr>
+          <w:rFonts w:ascii="Consolas" w:eastAsia="Times New Roman" w:hAnsi="Consolas" w:cs="Times New Roman"/>
+          <w:color w:val="CBCCC6"/>
+          <w:sz w:val="24"/>
+          <w:szCs w:val="24"/>
+        </w:rPr>
+      </w:pPr>
+      <w:r>
+        <w:rPr>
+          <w:rFonts w:ascii="Consolas" w:eastAsia="Times New Roman" w:hAnsi="Consolas" w:cs="Times New Roman"/>
+          <w:color w:val="FFA759"/>
+          <w:sz w:val="24"/>
+          <w:szCs w:val="24"/>
+        </w:rPr>
+        <w:t>function</w:t>
+      </w:r>
+      <w:r>
+        <w:rPr>
+          <w:rFonts w:ascii="Consolas" w:eastAsia="Times New Roman" w:hAnsi="Consolas" w:cs="Times New Roman"/>
+          <w:color w:val="CBCCC6"/>
+          <w:sz w:val="24"/>
+          <w:szCs w:val="24"/>
+        </w:rPr>
+        <w:t xml:space="preserve"> </w:t>
+      </w:r>
+      <w:proofErr w:type="spellStart"/>
+      <w:r>
+        <w:rPr>
+          <w:rFonts w:ascii="Consolas" w:eastAsia="Times New Roman" w:hAnsi="Consolas" w:cs="Times New Roman"/>
+          <w:color w:val="FFD580"/>
+          <w:sz w:val="24"/>
+          <w:szCs w:val="24"/>
+        </w:rPr>
+        <w:t>sayHello</w:t>
+      </w:r>
+      <w:proofErr w:type="spellEnd"/>
+      <w:r>
+        <w:rPr>
+          <w:rFonts w:ascii="Consolas" w:eastAsia="Times New Roman" w:hAnsi="Consolas" w:cs="Times New Roman"/>
+          <w:color w:val="CBCCC6"/>
+          <w:sz w:val="24"/>
+          <w:szCs w:val="24"/>
+        </w:rPr>
+        <w:t>(</w:t>
+      </w:r>
+      <w:r>
+        <w:rPr>
+          <w:rFonts w:ascii="Consolas" w:eastAsia="Times New Roman" w:hAnsi="Consolas" w:cs="Times New Roman"/>
+          <w:color w:val="D4BFFF"/>
+          <w:sz w:val="24"/>
+          <w:szCs w:val="24"/>
+        </w:rPr>
+        <w:t>name</w:t>
+      </w:r>
+      <w:r>
+        <w:rPr>
+          <w:rFonts w:ascii="Consolas" w:eastAsia="Times New Roman" w:hAnsi="Consolas" w:cs="Times New Roman"/>
+          <w:color w:val="CBCCC6"/>
+          <w:sz w:val="24"/>
+          <w:szCs w:val="24"/>
+        </w:rPr>
+        <w:t>) {</w:t>
+      </w:r>
+    </w:p>
+    <w:p>
+      <w:pPr>
+        <w:shd w:val="clear" w:color="auto" w:fill="1F2430"/>
+        <w:spacing w:after="0" w:line="330" w:lineRule="atLeast"/>
+        <w:ind w:left="720"/>
+        <w:rPr>
+          <w:rFonts w:ascii="Consolas" w:eastAsia="Times New Roman" w:hAnsi="Consolas" w:cs="Times New Roman"/>
+          <w:color w:val="CBCCC6"/>
+          <w:sz w:val="24"/>
+          <w:szCs w:val="24"/>
+        </w:rPr>
+      </w:pPr>
+      <w:r>
+        <w:rPr>
+          <w:rFonts w:ascii="Consolas" w:eastAsia="Times New Roman" w:hAnsi="Consolas" w:cs="Times New Roman"/>
+          <w:color w:val="CBCCC6"/>
+          <w:sz w:val="24"/>
+          <w:szCs w:val="24"/>
+        </w:rPr>
+        <w:t xml:space="preserve">  </w:t>
+      </w:r>
+      <w:proofErr w:type="gramStart"/>
+      <w:r>
+        <w:rPr>
+          <w:rFonts w:ascii="Consolas" w:eastAsia="Times New Roman" w:hAnsi="Consolas" w:cs="Times New Roman"/>
+          <w:color w:val="5CCFE6"/>
+          <w:sz w:val="24"/>
+          <w:szCs w:val="24"/>
+        </w:rPr>
+        <w:t>console</w:t>
+      </w:r>
+      <w:r>
+        <w:rPr>
+          <w:rFonts w:ascii="Consolas" w:eastAsia="Times New Roman" w:hAnsi="Consolas" w:cs="Times New Roman"/>
+          <w:color w:val="F29E74"/>
+          <w:sz w:val="24"/>
+          <w:szCs w:val="24"/>
+        </w:rPr>
+        <w:t>.</w:t>
+      </w:r>
+      <w:r>
+        <w:rPr>
+          <w:rFonts w:ascii="Consolas" w:eastAsia="Times New Roman" w:hAnsi="Consolas" w:cs="Times New Roman"/>
+          <w:color w:val="F28779"/>
+          <w:sz w:val="24"/>
+          <w:szCs w:val="24"/>
+        </w:rPr>
+        <w:t>log</w:t>
+      </w:r>
+      <w:r>
+        <w:rPr>
+          <w:rFonts w:ascii="Consolas" w:eastAsia="Times New Roman" w:hAnsi="Consolas" w:cs="Times New Roman"/>
+          <w:color w:val="CBCCC6"/>
+          <w:sz w:val="24"/>
+          <w:szCs w:val="24"/>
+        </w:rPr>
+        <w:t>(</w:t>
+      </w:r>
+      <w:proofErr w:type="gramEnd"/>
+      <w:r>
+        <w:rPr>
+          <w:rFonts w:ascii="Consolas" w:eastAsia="Times New Roman" w:hAnsi="Consolas" w:cs="Times New Roman"/>
+          <w:color w:val="BAE67E"/>
+          <w:sz w:val="24"/>
+          <w:szCs w:val="24"/>
+        </w:rPr>
+        <w:t>"Hello: "</w:t>
+      </w:r>
+      <w:r>
+        <w:rPr>
+          <w:rFonts w:ascii="Consolas" w:eastAsia="Times New Roman" w:hAnsi="Consolas" w:cs="Times New Roman"/>
+          <w:color w:val="CBCCC6"/>
+          <w:sz w:val="24"/>
+          <w:szCs w:val="24"/>
+        </w:rPr>
+        <w:t xml:space="preserve"> </w:t>
+      </w:r>
+      <w:r>
+        <w:rPr>
+          <w:rFonts w:ascii="Consolas" w:eastAsia="Times New Roman" w:hAnsi="Consolas" w:cs="Times New Roman"/>
+          <w:color w:val="F29E74"/>
+          <w:sz w:val="24"/>
+          <w:szCs w:val="24"/>
+        </w:rPr>
+        <w:t>+</w:t>
+      </w:r>
+      <w:r>
+        <w:rPr>
+          <w:rFonts w:ascii="Consolas" w:eastAsia="Times New Roman" w:hAnsi="Consolas" w:cs="Times New Roman"/>
+          <w:color w:val="CBCCC6"/>
+          <w:sz w:val="24"/>
+          <w:szCs w:val="24"/>
+        </w:rPr>
+        <w:t xml:space="preserve"> name);</w:t>
+      </w:r>
+    </w:p>
+    <w:p>
+      <w:pPr>
+        <w:shd w:val="clear" w:color="auto" w:fill="1F2430"/>
+        <w:spacing w:after="0" w:line="330" w:lineRule="atLeast"/>
+        <w:ind w:left="720"/>
+        <w:rPr>
+          <w:rFonts w:ascii="Consolas" w:eastAsia="Times New Roman" w:hAnsi="Consolas" w:cs="Times New Roman"/>
+          <w:color w:val="CBCCC6"/>
+          <w:sz w:val="24"/>
+          <w:szCs w:val="24"/>
+        </w:rPr>
+      </w:pPr>
+      <w:r>
+        <w:rPr>
+          <w:rFonts w:ascii="Consolas" w:eastAsia="Times New Roman" w:hAnsi="Consolas" w:cs="Times New Roman"/>
+          <w:color w:val="CBCCC6"/>
+          <w:sz w:val="24"/>
+          <w:szCs w:val="24"/>
+        </w:rPr>
+        <w:t>}</w:t>
+      </w:r>
+    </w:p>
+    <w:p>
+      <w:pPr>
+        <w:shd w:val="clear" w:color="auto" w:fill="1F2430"/>
+        <w:spacing w:after="0" w:line="330" w:lineRule="atLeast"/>
+        <w:ind w:left="720"/>
+        <w:rPr>
+          <w:rFonts w:ascii="Consolas" w:eastAsia="Times New Roman" w:hAnsi="Consolas" w:cs="Times New Roman"/>
+          <w:color w:val="CBCCC6"/>
+          <w:sz w:val="24"/>
+          <w:szCs w:val="24"/>
+        </w:rPr>
+      </w:pPr>
+    </w:p>
+    <w:p>
+      <w:pPr>
+        <w:shd w:val="clear" w:color="auto" w:fill="1F2430"/>
+        <w:spacing w:after="0" w:line="330" w:lineRule="atLeast"/>
+        <w:ind w:left="720"/>
+        <w:rPr>
+          <w:rFonts w:ascii="Consolas" w:eastAsia="Times New Roman" w:hAnsi="Consolas" w:cs="Times New Roman"/>
+          <w:color w:val="CBCCC6"/>
+          <w:sz w:val="24"/>
+          <w:szCs w:val="24"/>
+        </w:rPr>
+      </w:pPr>
+      <w:proofErr w:type="spellStart"/>
+      <w:r>
+        <w:rPr>
+          <w:rFonts w:ascii="Consolas" w:eastAsia="Times New Roman" w:hAnsi="Consolas" w:cs="Times New Roman"/>
+          <w:color w:val="FFD580"/>
+          <w:sz w:val="24"/>
+          <w:szCs w:val="24"/>
+        </w:rPr>
+        <w:t>sayHello</w:t>
+      </w:r>
+      <w:proofErr w:type="spellEnd"/>
+      <w:r>
+        <w:rPr>
+          <w:rFonts w:ascii="Consolas" w:eastAsia="Times New Roman" w:hAnsi="Consolas" w:cs="Times New Roman"/>
+          <w:color w:val="CBCCC6"/>
+          <w:sz w:val="24"/>
+          <w:szCs w:val="24"/>
+        </w:rPr>
+        <w:t>(</w:t>
+      </w:r>
+      <w:r>
+        <w:rPr>
+          <w:rFonts w:ascii="Consolas" w:eastAsia="Times New Roman" w:hAnsi="Consolas" w:cs="Times New Roman"/>
+          <w:color w:val="BAE67E"/>
+          <w:sz w:val="24"/>
+          <w:szCs w:val="24"/>
+        </w:rPr>
+        <w:t>"Ruhul"</w:t>
+      </w:r>
+      <w:r>
+        <w:rPr>
+          <w:rFonts w:ascii="Consolas" w:eastAsia="Times New Roman" w:hAnsi="Consolas" w:cs="Times New Roman"/>
+          <w:color w:val="CBCCC6"/>
+          <w:sz w:val="24"/>
+          <w:szCs w:val="24"/>
+        </w:rPr>
+        <w:t>);</w:t>
+      </w:r>
+    </w:p>
+    <w:p>
+      <w:pPr>
+        <w:spacing w:after="0" w:line="0" w:lineRule="atLeast"/>
+        <w:ind w:left="720"/>
+      </w:pPr>
+    </w:p>
+    <w:p>
+      <w:pPr>
+        <w:pStyle w:val="ListParagraph"/>
+        <w:numPr>
+          <w:ilvl w:val="0"/>
+          <w:numId w:val="7"/>
+        </w:numPr>
+        <w:spacing w:after="0" w:line="0" w:lineRule="atLeast"/>
+      </w:pPr>
+      <w:r>
+        <w:t xml:space="preserve">Now to run this code go to the terminal and run the code </w:t>
+      </w:r>
+      <w:r>
+        <w:t>"</w:t>
+      </w:r>
+      <w:r>
+        <w:t>node app.js</w:t>
+      </w:r>
+      <w:r>
+        <w:t>"</w:t>
+      </w:r>
+    </w:p>
+    <w:p>
+      <w:pPr>
+        <w:pStyle w:val="ListParagraph"/>
+        <w:spacing w:after="0" w:line="0" w:lineRule="atLeast"/>
+      </w:pPr>
+      <w:r>
+        <w:rPr>
+          <w:noProof/>
+        </w:rPr>
+        <w:drawing>
+          <wp:inline distT="0" distB="0" distL="0" distR="0" wp14:anchorId="2440F194" wp14:editId="4533FE92">
+            <wp:extent cx="3886200" cy="400050"/>
+            <wp:effectExtent l="0" t="0" r="0" b="0"/>
+            <wp:docPr id="6" name="Picture 6"/>
+            <wp:cNvGraphicFramePr>
+              <a:graphicFrameLocks xmlns:a="http://schemas.openxmlformats.org/drawingml/2006/main" noChangeAspect="1"/>
+            </wp:cNvGraphicFramePr>
+            <a:graphic xmlns:a="http://schemas.openxmlformats.org/drawingml/2006/main">
+              <a:graphicData uri="http://schemas.openxmlformats.org/drawingml/2006/picture">
+                <pic:pic xmlns:pic="http://schemas.openxmlformats.org/drawingml/2006/picture">
+                  <pic:nvPicPr>
+                    <pic:cNvPr id="0" name="Picture 2"/>
+                    <pic:cNvPicPr>
+                      <a:picLocks noChangeAspect="1" noChangeArrowheads="1"/>
+                    </pic:cNvPicPr>
+                  </pic:nvPicPr>
+                  <pic:blipFill>
+                    <a:blip r:embed="rId11">
+                      <a:extLst>
+                        <a:ext uri="{28A0092B-C50C-407E-A947-70E740481C1C}">
+                          <a14:useLocalDpi xmlns:a14="http://schemas.microsoft.com/office/drawing/2010/main" val="0"/>
+                        </a:ext>
+                      </a:extLst>
+                    </a:blip>
+                    <a:srcRect/>
+                    <a:stretch>
+                      <a:fillRect/>
+                    </a:stretch>
+                  </pic:blipFill>
+                  <pic:spPr bwMode="auto">
+                    <a:xfrm>
+                      <a:off x="0" y="0"/>
+                      <a:ext cx="3886200" cy="400050"/>
+                    </a:xfrm>
+                    <a:prstGeom prst="rect">
+                      <a:avLst/>
+                    </a:prstGeom>
+                    <a:noFill/>
+                    <a:ln>
+                      <a:noFill/>
+                    </a:ln>
+                  </pic:spPr>
+                </pic:pic>
+              </a:graphicData>
+            </a:graphic>
+          </wp:inline>
+        </w:drawing>
+      </w:r>
+    </w:p>
+    <w:p>
+      <w:pPr>
+        <w:spacing w:after="0" w:line="0" w:lineRule="atLeast"/>
+      </w:pPr>
+      <w:bookmarkStart w:id="0" w:name="_GoBack"/>
+      <w:bookmarkEnd w:id="0"/>
     </w:p>
     <w:p>
       <w:pPr>
@@ -791,6 +1691,95 @@
     </w:lvl>
   </w:abstractNum>
   <w:abstractNum w:abstractNumId="1" w15:restartNumberingAfterBreak="0">
+    <w:nsid w:val="264901CB"/>
+    <w:multiLevelType w:val="hybridMultilevel"/>
+    <w:tmpl w:val="86469EF6"/>
+    <w:lvl w:ilvl="0" w:tplc="0409000F">
+      <w:start w:val="1"/>
+      <w:numFmt w:val="decimal"/>
+      <w:lvlText w:val="%1."/>
+      <w:lvlJc w:val="left"/>
+      <w:pPr>
+        <w:ind w:left="720" w:hanging="360"/>
+      </w:pPr>
+      <w:rPr>
+        <w:rFonts w:hint="default"/>
+      </w:rPr>
+    </w:lvl>
+    <w:lvl w:ilvl="1" w:tplc="04090019">
+      <w:start w:val="1"/>
+      <w:numFmt w:val="lowerLetter"/>
+      <w:lvlText w:val="%2."/>
+      <w:lvlJc w:val="left"/>
+      <w:pPr>
+        <w:ind w:left="1440" w:hanging="360"/>
+      </w:pPr>
+    </w:lvl>
+    <w:lvl w:ilvl="2" w:tplc="0409001B" w:tentative="1">
+      <w:start w:val="1"/>
+      <w:numFmt w:val="lowerRoman"/>
+      <w:lvlText w:val="%3."/>
+      <w:lvlJc w:val="right"/>
+      <w:pPr>
+        <w:ind w:left="2160" w:hanging="180"/>
+      </w:pPr>
+    </w:lvl>
+    <w:lvl w:ilvl="3" w:tplc="0409000F" w:tentative="1">
+      <w:start w:val="1"/>
+      <w:numFmt w:val="decimal"/>
+      <w:lvlText w:val="%4."/>
+      <w:lvlJc w:val="left"/>
+      <w:pPr>
+        <w:ind w:left="2880" w:hanging="360"/>
+      </w:pPr>
+    </w:lvl>
+    <w:lvl w:ilvl="4" w:tplc="04090019" w:tentative="1">
+      <w:start w:val="1"/>
+      <w:numFmt w:val="lowerLetter"/>
+      <w:lvlText w:val="%5."/>
+      <w:lvlJc w:val="left"/>
+      <w:pPr>
+        <w:ind w:left="3600" w:hanging="360"/>
+      </w:pPr>
+    </w:lvl>
+    <w:lvl w:ilvl="5" w:tplc="0409001B" w:tentative="1">
+      <w:start w:val="1"/>
+      <w:numFmt w:val="lowerRoman"/>
+      <w:lvlText w:val="%6."/>
+      <w:lvlJc w:val="right"/>
+      <w:pPr>
+        <w:ind w:left="4320" w:hanging="180"/>
+      </w:pPr>
+    </w:lvl>
+    <w:lvl w:ilvl="6" w:tplc="0409000F" w:tentative="1">
+      <w:start w:val="1"/>
+      <w:numFmt w:val="decimal"/>
+      <w:lvlText w:val="%7."/>
+      <w:lvlJc w:val="left"/>
+      <w:pPr>
+        <w:ind w:left="5040" w:hanging="360"/>
+      </w:pPr>
+    </w:lvl>
+    <w:lvl w:ilvl="7" w:tplc="04090019" w:tentative="1">
+      <w:start w:val="1"/>
+      <w:numFmt w:val="lowerLetter"/>
+      <w:lvlText w:val="%8."/>
+      <w:lvlJc w:val="left"/>
+      <w:pPr>
+        <w:ind w:left="5760" w:hanging="360"/>
+      </w:pPr>
+    </w:lvl>
+    <w:lvl w:ilvl="8" w:tplc="0409001B" w:tentative="1">
+      <w:start w:val="1"/>
+      <w:numFmt w:val="lowerRoman"/>
+      <w:lvlText w:val="%9."/>
+      <w:lvlJc w:val="right"/>
+      <w:pPr>
+        <w:ind w:left="6480" w:hanging="180"/>
+      </w:pPr>
+    </w:lvl>
+  </w:abstractNum>
+  <w:abstractNum w:abstractNumId="2" w15:restartNumberingAfterBreak="0">
     <w:nsid w:val="28E62C6C"/>
     <w:multiLevelType w:val="hybridMultilevel"/>
     <w:tmpl w:val="ED986EBE"/>
@@ -879,7 +1868,7 @@
       </w:pPr>
     </w:lvl>
   </w:abstractNum>
-  <w:abstractNum w:abstractNumId="2" w15:restartNumberingAfterBreak="0">
+  <w:abstractNum w:abstractNumId="3" w15:restartNumberingAfterBreak="0">
     <w:nsid w:val="33B13EDA"/>
     <w:multiLevelType w:val="hybridMultilevel"/>
     <w:tmpl w:val="F2BCC85E"/>
@@ -968,7 +1957,96 @@
       </w:pPr>
     </w:lvl>
   </w:abstractNum>
-  <w:abstractNum w:abstractNumId="3" w15:restartNumberingAfterBreak="0">
+  <w:abstractNum w:abstractNumId="4" w15:restartNumberingAfterBreak="0">
+    <w:nsid w:val="3B740051"/>
+    <w:multiLevelType w:val="hybridMultilevel"/>
+    <w:tmpl w:val="973669B6"/>
+    <w:lvl w:ilvl="0" w:tplc="0409000F">
+      <w:start w:val="1"/>
+      <w:numFmt w:val="decimal"/>
+      <w:lvlText w:val="%1."/>
+      <w:lvlJc w:val="left"/>
+      <w:pPr>
+        <w:ind w:left="720" w:hanging="360"/>
+      </w:pPr>
+      <w:rPr>
+        <w:rFonts w:hint="default"/>
+      </w:rPr>
+    </w:lvl>
+    <w:lvl w:ilvl="1" w:tplc="04090019" w:tentative="1">
+      <w:start w:val="1"/>
+      <w:numFmt w:val="lowerLetter"/>
+      <w:lvlText w:val="%2."/>
+      <w:lvlJc w:val="left"/>
+      <w:pPr>
+        <w:ind w:left="1440" w:hanging="360"/>
+      </w:pPr>
+    </w:lvl>
+    <w:lvl w:ilvl="2" w:tplc="0409001B" w:tentative="1">
+      <w:start w:val="1"/>
+      <w:numFmt w:val="lowerRoman"/>
+      <w:lvlText w:val="%3."/>
+      <w:lvlJc w:val="right"/>
+      <w:pPr>
+        <w:ind w:left="2160" w:hanging="180"/>
+      </w:pPr>
+    </w:lvl>
+    <w:lvl w:ilvl="3" w:tplc="0409000F" w:tentative="1">
+      <w:start w:val="1"/>
+      <w:numFmt w:val="decimal"/>
+      <w:lvlText w:val="%4."/>
+      <w:lvlJc w:val="left"/>
+      <w:pPr>
+        <w:ind w:left="2880" w:hanging="360"/>
+      </w:pPr>
+    </w:lvl>
+    <w:lvl w:ilvl="4" w:tplc="04090019" w:tentative="1">
+      <w:start w:val="1"/>
+      <w:numFmt w:val="lowerLetter"/>
+      <w:lvlText w:val="%5."/>
+      <w:lvlJc w:val="left"/>
+      <w:pPr>
+        <w:ind w:left="3600" w:hanging="360"/>
+      </w:pPr>
+    </w:lvl>
+    <w:lvl w:ilvl="5" w:tplc="0409001B" w:tentative="1">
+      <w:start w:val="1"/>
+      <w:numFmt w:val="lowerRoman"/>
+      <w:lvlText w:val="%6."/>
+      <w:lvlJc w:val="right"/>
+      <w:pPr>
+        <w:ind w:left="4320" w:hanging="180"/>
+      </w:pPr>
+    </w:lvl>
+    <w:lvl w:ilvl="6" w:tplc="0409000F" w:tentative="1">
+      <w:start w:val="1"/>
+      <w:numFmt w:val="decimal"/>
+      <w:lvlText w:val="%7."/>
+      <w:lvlJc w:val="left"/>
+      <w:pPr>
+        <w:ind w:left="5040" w:hanging="360"/>
+      </w:pPr>
+    </w:lvl>
+    <w:lvl w:ilvl="7" w:tplc="04090019" w:tentative="1">
+      <w:start w:val="1"/>
+      <w:numFmt w:val="lowerLetter"/>
+      <w:lvlText w:val="%8."/>
+      <w:lvlJc w:val="left"/>
+      <w:pPr>
+        <w:ind w:left="5760" w:hanging="360"/>
+      </w:pPr>
+    </w:lvl>
+    <w:lvl w:ilvl="8" w:tplc="0409001B" w:tentative="1">
+      <w:start w:val="1"/>
+      <w:numFmt w:val="lowerRoman"/>
+      <w:lvlText w:val="%9."/>
+      <w:lvlJc w:val="right"/>
+      <w:pPr>
+        <w:ind w:left="6480" w:hanging="180"/>
+      </w:pPr>
+    </w:lvl>
+  </w:abstractNum>
+  <w:abstractNum w:abstractNumId="5" w15:restartNumberingAfterBreak="0">
     <w:nsid w:val="61B64736"/>
     <w:multiLevelType w:val="hybridMultilevel"/>
     <w:tmpl w:val="3F7ABC72"/>
@@ -1057,7 +2135,7 @@
       </w:pPr>
     </w:lvl>
   </w:abstractNum>
-  <w:abstractNum w:abstractNumId="4" w15:restartNumberingAfterBreak="0">
+  <w:abstractNum w:abstractNumId="6" w15:restartNumberingAfterBreak="0">
     <w:nsid w:val="78546ECA"/>
     <w:multiLevelType w:val="hybridMultilevel"/>
     <w:tmpl w:val="2DD482A8"/>
@@ -1147,19 +2225,25 @@
     </w:lvl>
   </w:abstractNum>
   <w:num w:numId="1">
-    <w:abstractNumId w:val="3"/>
+    <w:abstractNumId w:val="5"/>
   </w:num>
   <w:num w:numId="2">
-    <w:abstractNumId w:val="1"/>
+    <w:abstractNumId w:val="2"/>
   </w:num>
   <w:num w:numId="3">
-    <w:abstractNumId w:val="2"/>
+    <w:abstractNumId w:val="3"/>
   </w:num>
   <w:num w:numId="4">
     <w:abstractNumId w:val="0"/>
   </w:num>
   <w:num w:numId="5">
+    <w:abstractNumId w:val="6"/>
+  </w:num>
+  <w:num w:numId="6">
     <w:abstractNumId w:val="4"/>
+  </w:num>
+  <w:num w:numId="7">
+    <w:abstractNumId w:val="1"/>
   </w:num>
 </w:numbering>
 </file>
@@ -1600,6 +2684,29 @@
       <w:contextualSpacing/>
     </w:pPr>
   </w:style>
+  <w:style w:type="character" w:styleId="Hyperlink">
+    <w:name w:val="Hyperlink"/>
+    <w:basedOn w:val="DefaultParagraphFont"/>
+    <w:uiPriority w:val="99"/>
+    <w:unhideWhenUsed/>
+    <w:rsid w:val="007D5D3A"/>
+    <w:rPr>
+      <w:color w:val="0563C1" w:themeColor="hyperlink"/>
+      <w:u w:val="single"/>
+    </w:rPr>
+  </w:style>
+  <w:style w:type="character" w:styleId="UnresolvedMention">
+    <w:name w:val="Unresolved Mention"/>
+    <w:basedOn w:val="DefaultParagraphFont"/>
+    <w:uiPriority w:val="99"/>
+    <w:semiHidden/>
+    <w:unhideWhenUsed/>
+    <w:rsid w:val="007D5D3A"/>
+    <w:rPr>
+      <w:color w:val="605E5C"/>
+      <w:shd w:val="clear" w:color="auto" w:fill="E1DFDD"/>
+    </w:rPr>
+  </w:style>
 </w:styles>
 </file>
 

</xml_diff>

<commit_message>
upload 03 Node Package Manager -> Using a Package
</commit_message>
<xml_diff>
--- a/Programming with Mosh/Node.js The Complete Guide to Build RESTful API/01 Getting Started/01 Getting Started.docx
+++ b/Programming with Mosh/Node.js The Complete Guide to Build RESTful API/01 Getting Started/01 Getting Started.docx
@@ -332,11 +332,9 @@
       <w:r>
         <w:t xml:space="preserve">Before Node we use JavaScript only to build applications that runs inside a browser. Every browser </w:t>
       </w:r>
-      <w:proofErr w:type="gramStart"/>
-      <w:r>
-        <w:t>have</w:t>
-      </w:r>
-      <w:proofErr w:type="gramEnd"/>
+      <w:r>
+        <w:t>has</w:t>
+      </w:r>
       <w:r>
         <w:t xml:space="preserve"> a JavaScript engine that takes our JavaScript code and convert them into machine code. </w:t>
       </w:r>
@@ -345,6 +343,8 @@
       <w:pPr>
         <w:spacing w:after="0" w:line="0" w:lineRule="atLeast"/>
       </w:pPr>
+      <w:bookmarkStart w:id="0" w:name="_GoBack"/>
+      <w:bookmarkEnd w:id="0"/>
     </w:p>
     <w:p>
       <w:pPr>
@@ -1578,8 +1578,6 @@
       <w:pPr>
         <w:spacing w:after="0" w:line="0" w:lineRule="atLeast"/>
       </w:pPr>
-      <w:bookmarkStart w:id="0" w:name="_GoBack"/>
-      <w:bookmarkEnd w:id="0"/>
     </w:p>
     <w:p>
       <w:pPr>

</xml_diff>